<commit_message>
Primer Commit de Zapata
</commit_message>
<xml_diff>
--- a/DC.docx
+++ b/DC.docx
@@ -1,13 +1,21 @@
 
 <file path=word/document.xml><?xml version="1.0" encoding="utf-8"?>
-<w:document xmlns:wpc="http://schemas.microsoft.com/office/word/2010/wordprocessingCanvas" xmlns:cx="http://schemas.microsoft.com/office/drawing/2014/chartex" xmlns:cx1="http://schemas.microsoft.com/office/drawing/2015/9/8/chartex" xmlns:cx2="http://schemas.microsoft.com/office/drawing/2015/10/21/chartex" xmlns:cx3="http://schemas.microsoft.com/office/drawing/2016/5/9/chartex" xmlns:cx4="http://schemas.microsoft.com/office/drawing/2016/5/10/chartex" xmlns:cx5="http://schemas.microsoft.com/office/drawing/2016/5/11/chartex" xmlns:cx6="http://schemas.microsoft.com/office/drawing/2016/5/12/chartex" xmlns:cx7="http://schemas.microsoft.com/office/drawing/2016/5/13/chartex" xmlns:cx8="http://schemas.microsoft.com/office/drawing/2016/5/14/chartex" xmlns:mc="http://schemas.openxmlformats.org/markup-compatibility/2006" xmlns:aink="http://schemas.microsoft.com/office/drawing/2016/ink" xmlns:am3d="http://schemas.microsoft.com/office/drawing/2017/model3d" xmlns:o="urn:schemas-microsoft-com:office:office" xmlns:r="http://schemas.openxmlformats.org/officeDocument/2006/relationships" xmlns:m="http://schemas.openxmlformats.org/officeDocument/2006/math" xmlns:v="urn:schemas-microsoft-com:vml" xmlns:wp14="http://schemas.microsoft.com/office/word/2010/wordprocessingDrawing" xmlns:wp="http://schemas.openxmlformats.org/drawingml/2006/wordprocessingDrawing" xmlns:w10="urn:schemas-microsoft-com:office:word" xmlns:w="http://schemas.openxmlformats.org/wordprocessingml/2006/main" xmlns:w14="http://schemas.microsoft.com/office/word/2010/wordml" xmlns:w15="http://schemas.microsoft.com/office/word/2012/wordml" xmlns:w16cid="http://schemas.microsoft.com/office/word/2016/wordml/cid" xmlns:w16se="http://schemas.microsoft.com/office/word/2015/wordml/symex" xmlns:wpg="http://schemas.microsoft.com/office/word/2010/wordprocessingGroup" xmlns:wpi="http://schemas.microsoft.com/office/word/2010/wordprocessingInk" xmlns:wne="http://schemas.microsoft.com/office/word/2006/wordml" xmlns:wps="http://schemas.microsoft.com/office/word/2010/wordprocessingShape" mc:Ignorable="w14 w15 w16se w16cid wp14">
+<w:document xmlns:wpc="http://schemas.microsoft.com/office/word/2010/wordprocessingCanvas" xmlns:mc="http://schemas.openxmlformats.org/markup-compatibility/2006" xmlns:o="urn:schemas-microsoft-com:office:office" xmlns:r="http://schemas.openxmlformats.org/officeDocument/2006/relationships" xmlns:m="http://schemas.openxmlformats.org/officeDocument/2006/math" xmlns:v="urn:schemas-microsoft-com:vml" xmlns:wp14="http://schemas.microsoft.com/office/word/2010/wordprocessingDrawing" xmlns:wp="http://schemas.openxmlformats.org/drawingml/2006/wordprocessingDrawing" xmlns:w10="urn:schemas-microsoft-com:office:word" xmlns:w="http://schemas.openxmlformats.org/wordprocessingml/2006/main" xmlns:w14="http://schemas.microsoft.com/office/word/2010/wordml" xmlns:w15="http://schemas.microsoft.com/office/word/2012/wordml" xmlns:wpg="http://schemas.microsoft.com/office/word/2010/wordprocessingGroup" xmlns:wpi="http://schemas.microsoft.com/office/word/2010/wordprocessingInk" xmlns:wne="http://schemas.microsoft.com/office/word/2006/wordml" xmlns:wps="http://schemas.microsoft.com/office/word/2010/wordprocessingShape" mc:Ignorable="w14 w15 wp14">
   <w:body>
+    <w:p>
+      <w:r>
+        <w:t>MODIFICACIÓN DE ZAPATA</w:t>
+      </w:r>
+      <w:bookmarkStart w:id="0" w:name="_GoBack"/>
+      <w:bookmarkEnd w:id="0"/>
+    </w:p>
     <w:p>
       <w:r>
         <w:rPr>
           <w:noProof/>
           <w:sz w:val="0"/>
           <w:szCs w:val="0"/>
+          <w:lang w:eastAsia="es-MX"/>
         </w:rPr>
         <w:drawing>
           <wp:inline distT="0" distB="0" distL="0" distR="0" wp14:anchorId="7AAC06F3" wp14:editId="4F3EF2DD">
@@ -283,8 +291,8 @@
           <w:szCs w:val="20"/>
         </w:rPr>
       </w:pPr>
-      <w:bookmarkStart w:id="0" w:name="BKM_7CDFEE46_0BC3_466B_8CF4_16CB3CD79960"/>
-      <w:bookmarkEnd w:id="0"/>
+      <w:bookmarkStart w:id="1" w:name="BKM_7CDFEE46_0BC3_466B_8CF4_16CB3CD79960"/>
+      <w:bookmarkEnd w:id="1"/>
     </w:p>
     <w:tbl>
       <w:tblPr>
@@ -434,6 +442,7 @@
               <w:rPr>
                 <w:rStyle w:val="TableFieldLabel"/>
               </w:rPr>
+              <w:lastRenderedPageBreak/>
               <w:t>[ Is static False. Containment is Not Specified. ]</w:t>
             </w:r>
           </w:p>
@@ -474,8 +483,8 @@
                 <w:color w:val="000000"/>
               </w:rPr>
             </w:pPr>
-            <w:bookmarkStart w:id="1" w:name="BKM_A4F7297F_4EFA_45EE_808E_BA60894DB5D4"/>
-            <w:bookmarkEnd w:id="1"/>
+            <w:bookmarkStart w:id="2" w:name="BKM_A4F7297F_4EFA_45EE_808E_BA60894DB5D4"/>
+            <w:bookmarkEnd w:id="2"/>
           </w:p>
           <w:p>
             <w:pPr>
@@ -595,8 +604,8 @@
                 <w:color w:val="000000"/>
               </w:rPr>
             </w:pPr>
-            <w:bookmarkStart w:id="2" w:name="BKM_8C7AA5CF_B438_42D4_8281_4DE9A66C3E20"/>
-            <w:bookmarkEnd w:id="2"/>
+            <w:bookmarkStart w:id="3" w:name="BKM_8C7AA5CF_B438_42D4_8281_4DE9A66C3E20"/>
+            <w:bookmarkEnd w:id="3"/>
           </w:p>
           <w:p>
             <w:pPr>
@@ -716,8 +725,8 @@
                 <w:color w:val="000000"/>
               </w:rPr>
             </w:pPr>
-            <w:bookmarkStart w:id="3" w:name="BKM_205FC248_4287_4E0B_B125_BE16A2A3A15E"/>
-            <w:bookmarkEnd w:id="3"/>
+            <w:bookmarkStart w:id="4" w:name="BKM_205FC248_4287_4E0B_B125_BE16A2A3A15E"/>
+            <w:bookmarkEnd w:id="4"/>
           </w:p>
           <w:p>
             <w:pPr>
@@ -837,8 +846,8 @@
                 <w:color w:val="000000"/>
               </w:rPr>
             </w:pPr>
-            <w:bookmarkStart w:id="4" w:name="BKM_16EB34CF_B2C5_4850_BC1B_29D33D3F206E"/>
-            <w:bookmarkEnd w:id="4"/>
+            <w:bookmarkStart w:id="5" w:name="BKM_16EB34CF_B2C5_4850_BC1B_29D33D3F206E"/>
+            <w:bookmarkEnd w:id="5"/>
           </w:p>
           <w:p>
             <w:pPr>
@@ -1934,8 +1943,8 @@
       <w:r>
         <w:t xml:space="preserve">  </w:t>
       </w:r>
-      <w:bookmarkStart w:id="5" w:name="BKM_05ED1517_6F19_472D_87F9_30713341299B"/>
-      <w:bookmarkEnd w:id="5"/>
+      <w:bookmarkStart w:id="6" w:name="BKM_05ED1517_6F19_472D_87F9_30713341299B"/>
+      <w:bookmarkEnd w:id="6"/>
     </w:p>
     <w:p>
       <w:pPr>
@@ -2173,8 +2182,8 @@
           <w:szCs w:val="20"/>
         </w:rPr>
       </w:pPr>
-      <w:bookmarkStart w:id="6" w:name="BKM_4E7ACD57_2CF3_46F5_8A4D_1D8E8870B098"/>
-      <w:bookmarkEnd w:id="6"/>
+      <w:bookmarkStart w:id="7" w:name="BKM_4E7ACD57_2CF3_46F5_8A4D_1D8E8870B098"/>
+      <w:bookmarkEnd w:id="7"/>
     </w:p>
     <w:tbl>
       <w:tblPr>
@@ -2364,8 +2373,8 @@
                 <w:color w:val="000000"/>
               </w:rPr>
             </w:pPr>
-            <w:bookmarkStart w:id="7" w:name="BKM_7D407772_FEDB_4D50_B44A_60E959B66CB9"/>
-            <w:bookmarkEnd w:id="7"/>
+            <w:bookmarkStart w:id="8" w:name="BKM_7D407772_FEDB_4D50_B44A_60E959B66CB9"/>
+            <w:bookmarkEnd w:id="8"/>
           </w:p>
           <w:p>
             <w:pPr>
@@ -2485,8 +2494,8 @@
                 <w:color w:val="000000"/>
               </w:rPr>
             </w:pPr>
-            <w:bookmarkStart w:id="8" w:name="BKM_72A24ABE_224D_40B0_96EF_EEF162E4C4FE"/>
-            <w:bookmarkEnd w:id="8"/>
+            <w:bookmarkStart w:id="9" w:name="BKM_72A24ABE_224D_40B0_96EF_EEF162E4C4FE"/>
+            <w:bookmarkEnd w:id="9"/>
           </w:p>
           <w:p>
             <w:pPr>
@@ -2606,8 +2615,8 @@
                 <w:color w:val="000000"/>
               </w:rPr>
             </w:pPr>
-            <w:bookmarkStart w:id="9" w:name="BKM_4F1DE782_7318_424A_B96E_F6EBD01D7762"/>
-            <w:bookmarkEnd w:id="9"/>
+            <w:bookmarkStart w:id="10" w:name="BKM_4F1DE782_7318_424A_B96E_F6EBD01D7762"/>
+            <w:bookmarkEnd w:id="10"/>
           </w:p>
           <w:p>
             <w:pPr>
@@ -2955,8 +2964,8 @@
           <w:szCs w:val="20"/>
         </w:rPr>
       </w:pPr>
-      <w:bookmarkStart w:id="10" w:name="BKM_22ED0151_90A4_4828_8BDF_5E892908B1C9"/>
-      <w:bookmarkEnd w:id="10"/>
+      <w:bookmarkStart w:id="11" w:name="BKM_22ED0151_90A4_4828_8BDF_5E892908B1C9"/>
+      <w:bookmarkEnd w:id="11"/>
     </w:p>
     <w:tbl>
       <w:tblPr>
@@ -3140,8 +3149,8 @@
                 <w:color w:val="000000"/>
               </w:rPr>
             </w:pPr>
-            <w:bookmarkStart w:id="11" w:name="BKM_8AACD6A7_172E_4338_BC43_920AB8BD7FB6"/>
-            <w:bookmarkEnd w:id="11"/>
+            <w:bookmarkStart w:id="12" w:name="BKM_8AACD6A7_172E_4338_BC43_920AB8BD7FB6"/>
+            <w:bookmarkEnd w:id="12"/>
           </w:p>
           <w:p>
             <w:pPr>
@@ -3255,8 +3264,8 @@
                 <w:color w:val="000000"/>
               </w:rPr>
             </w:pPr>
-            <w:bookmarkStart w:id="12" w:name="BKM_0FE5A1FD_BA11_4765_853F_03BBAD758EA9"/>
-            <w:bookmarkEnd w:id="12"/>
+            <w:bookmarkStart w:id="13" w:name="BKM_0FE5A1FD_BA11_4765_853F_03BBAD758EA9"/>
+            <w:bookmarkEnd w:id="13"/>
           </w:p>
           <w:p>
             <w:pPr>
@@ -3370,8 +3379,8 @@
                 <w:color w:val="000000"/>
               </w:rPr>
             </w:pPr>
-            <w:bookmarkStart w:id="13" w:name="BKM_E99C3ADF_4754_4D0D_8A67_7232C48354BD"/>
-            <w:bookmarkEnd w:id="13"/>
+            <w:bookmarkStart w:id="14" w:name="BKM_E99C3ADF_4754_4D0D_8A67_7232C48354BD"/>
+            <w:bookmarkEnd w:id="14"/>
           </w:p>
           <w:p>
             <w:pPr>
@@ -3475,8 +3484,8 @@
         <w:lastRenderedPageBreak/>
         <w:t xml:space="preserve">  </w:t>
       </w:r>
-      <w:bookmarkStart w:id="14" w:name="BKM_41E2BD46_9D1A_4035_98E5_845B61038DDD"/>
-      <w:bookmarkEnd w:id="14"/>
+      <w:bookmarkStart w:id="15" w:name="BKM_41E2BD46_9D1A_4035_98E5_845B61038DDD"/>
+      <w:bookmarkEnd w:id="15"/>
     </w:p>
     <w:p>
       <w:pPr>
@@ -3713,8 +3722,8 @@
           <w:szCs w:val="20"/>
         </w:rPr>
       </w:pPr>
-      <w:bookmarkStart w:id="15" w:name="BKM_0C5FCAEB_AA47_4F2E_9564_2DED91BC3117"/>
-      <w:bookmarkEnd w:id="15"/>
+      <w:bookmarkStart w:id="16" w:name="BKM_0C5FCAEB_AA47_4F2E_9564_2DED91BC3117"/>
+      <w:bookmarkEnd w:id="16"/>
     </w:p>
     <w:tbl>
       <w:tblPr>
@@ -3904,8 +3913,8 @@
                 <w:color w:val="000000"/>
               </w:rPr>
             </w:pPr>
-            <w:bookmarkStart w:id="16" w:name="BKM_CAEF614D_514B_4061_9863_A05314FAC86A"/>
-            <w:bookmarkEnd w:id="16"/>
+            <w:bookmarkStart w:id="17" w:name="BKM_CAEF614D_514B_4061_9863_A05314FAC86A"/>
+            <w:bookmarkEnd w:id="17"/>
           </w:p>
           <w:p>
             <w:pPr>
@@ -4025,8 +4034,8 @@
                 <w:color w:val="000000"/>
               </w:rPr>
             </w:pPr>
-            <w:bookmarkStart w:id="17" w:name="BKM_2BE43B57_CE52_4835_A183_C3A5CE0D231D"/>
-            <w:bookmarkEnd w:id="17"/>
+            <w:bookmarkStart w:id="18" w:name="BKM_2BE43B57_CE52_4835_A183_C3A5CE0D231D"/>
+            <w:bookmarkEnd w:id="18"/>
           </w:p>
           <w:p>
             <w:pPr>
@@ -4146,8 +4155,8 @@
                 <w:color w:val="000000"/>
               </w:rPr>
             </w:pPr>
-            <w:bookmarkStart w:id="18" w:name="BKM_0AD3B223_5492_4A02_8865_E06B45DA2EC5"/>
-            <w:bookmarkEnd w:id="18"/>
+            <w:bookmarkStart w:id="19" w:name="BKM_0AD3B223_5492_4A02_8865_E06B45DA2EC5"/>
+            <w:bookmarkEnd w:id="19"/>
           </w:p>
           <w:p>
             <w:pPr>
@@ -4267,8 +4276,8 @@
                 <w:color w:val="000000"/>
               </w:rPr>
             </w:pPr>
-            <w:bookmarkStart w:id="19" w:name="BKM_DF690F85_EE43_4C0B_B6C0_0D26E6C61765"/>
-            <w:bookmarkEnd w:id="19"/>
+            <w:bookmarkStart w:id="20" w:name="BKM_DF690F85_EE43_4C0B_B6C0_0D26E6C61765"/>
+            <w:bookmarkEnd w:id="20"/>
           </w:p>
           <w:p>
             <w:pPr>
@@ -4388,8 +4397,8 @@
                 <w:color w:val="000000"/>
               </w:rPr>
             </w:pPr>
-            <w:bookmarkStart w:id="20" w:name="BKM_C927574F_8BC9_4116_B582_A219E62BFC35"/>
-            <w:bookmarkEnd w:id="20"/>
+            <w:bookmarkStart w:id="21" w:name="BKM_C927574F_8BC9_4116_B582_A219E62BFC35"/>
+            <w:bookmarkEnd w:id="21"/>
           </w:p>
           <w:p>
             <w:pPr>
@@ -4923,8 +4932,8 @@
           <w:szCs w:val="20"/>
         </w:rPr>
       </w:pPr>
-      <w:bookmarkStart w:id="21" w:name="BKM_DD97A8D1_252C_40DB_8C59_FD72CF78D5FC"/>
-      <w:bookmarkEnd w:id="21"/>
+      <w:bookmarkStart w:id="22" w:name="BKM_DD97A8D1_252C_40DB_8C59_FD72CF78D5FC"/>
+      <w:bookmarkEnd w:id="22"/>
     </w:p>
     <w:tbl>
       <w:tblPr>
@@ -5109,8 +5118,8 @@
                 <w:color w:val="000000"/>
               </w:rPr>
             </w:pPr>
-            <w:bookmarkStart w:id="22" w:name="BKM_79DB5C73_4EA8_4477_A1D2_D36EC683C615"/>
-            <w:bookmarkEnd w:id="22"/>
+            <w:bookmarkStart w:id="23" w:name="BKM_79DB5C73_4EA8_4477_A1D2_D36EC683C615"/>
+            <w:bookmarkEnd w:id="23"/>
           </w:p>
           <w:p>
             <w:pPr>
@@ -5224,8 +5233,8 @@
                 <w:color w:val="000000"/>
               </w:rPr>
             </w:pPr>
-            <w:bookmarkStart w:id="23" w:name="BKM_1F8670E4_B06A_4699_A291_A6EDFB812CF5"/>
-            <w:bookmarkEnd w:id="23"/>
+            <w:bookmarkStart w:id="24" w:name="BKM_1F8670E4_B06A_4699_A291_A6EDFB812CF5"/>
+            <w:bookmarkEnd w:id="24"/>
           </w:p>
           <w:p>
             <w:pPr>
@@ -5339,8 +5348,8 @@
                 <w:color w:val="000000"/>
               </w:rPr>
             </w:pPr>
-            <w:bookmarkStart w:id="24" w:name="BKM_8BF346D1_7FCF_4A61_8773_A8D97EB12458"/>
-            <w:bookmarkEnd w:id="24"/>
+            <w:bookmarkStart w:id="25" w:name="BKM_8BF346D1_7FCF_4A61_8773_A8D97EB12458"/>
+            <w:bookmarkEnd w:id="25"/>
           </w:p>
           <w:p>
             <w:pPr>
@@ -5454,8 +5463,8 @@
                 <w:color w:val="000000"/>
               </w:rPr>
             </w:pPr>
-            <w:bookmarkStart w:id="25" w:name="BKM_2A01A18C_19BD_48CB_BCBE_34D28A2C6B58"/>
-            <w:bookmarkEnd w:id="25"/>
+            <w:bookmarkStart w:id="26" w:name="BKM_2A01A18C_19BD_48CB_BCBE_34D28A2C6B58"/>
+            <w:bookmarkEnd w:id="26"/>
           </w:p>
           <w:p>
             <w:pPr>
@@ -5558,8 +5567,8 @@
       <w:r>
         <w:t xml:space="preserve">  </w:t>
       </w:r>
-      <w:bookmarkStart w:id="26" w:name="BKM_0ABC6CA8_3E66_4936_B6B0_D32778DE55C2"/>
-      <w:bookmarkEnd w:id="26"/>
+      <w:bookmarkStart w:id="27" w:name="BKM_0ABC6CA8_3E66_4936_B6B0_D32778DE55C2"/>
+      <w:bookmarkEnd w:id="27"/>
     </w:p>
     <w:p>
       <w:pPr>
@@ -5796,8 +5805,8 @@
           <w:szCs w:val="20"/>
         </w:rPr>
       </w:pPr>
-      <w:bookmarkStart w:id="27" w:name="BKM_FD26C2E5_381B_4552_95DA_BB27A1770D2D"/>
-      <w:bookmarkEnd w:id="27"/>
+      <w:bookmarkStart w:id="28" w:name="BKM_FD26C2E5_381B_4552_95DA_BB27A1770D2D"/>
+      <w:bookmarkEnd w:id="28"/>
     </w:p>
     <w:tbl>
       <w:tblPr>
@@ -5987,8 +5996,8 @@
                 <w:color w:val="000000"/>
               </w:rPr>
             </w:pPr>
-            <w:bookmarkStart w:id="28" w:name="BKM_BEBF4E39_4BE4_4403_BE40_3C305B5F4DA9"/>
-            <w:bookmarkEnd w:id="28"/>
+            <w:bookmarkStart w:id="29" w:name="BKM_BEBF4E39_4BE4_4403_BE40_3C305B5F4DA9"/>
+            <w:bookmarkEnd w:id="29"/>
           </w:p>
           <w:p>
             <w:pPr>
@@ -6108,8 +6117,8 @@
                 <w:color w:val="000000"/>
               </w:rPr>
             </w:pPr>
-            <w:bookmarkStart w:id="29" w:name="BKM_1DD33DBE_999C_4B98_A14F_48C10137EDC2"/>
-            <w:bookmarkEnd w:id="29"/>
+            <w:bookmarkStart w:id="30" w:name="BKM_1DD33DBE_999C_4B98_A14F_48C10137EDC2"/>
+            <w:bookmarkEnd w:id="30"/>
           </w:p>
           <w:p>
             <w:pPr>
@@ -6648,8 +6657,8 @@
       <w:r>
         <w:t xml:space="preserve">  </w:t>
       </w:r>
-      <w:bookmarkStart w:id="30" w:name="BKM_55E58791_127C_471A_87E9_7D64797477C4"/>
-      <w:bookmarkEnd w:id="30"/>
+      <w:bookmarkStart w:id="31" w:name="BKM_55E58791_127C_471A_87E9_7D64797477C4"/>
+      <w:bookmarkEnd w:id="31"/>
     </w:p>
     <w:p>
       <w:pPr>
@@ -6672,8 +6681,8 @@
           <w:szCs w:val="20"/>
         </w:rPr>
       </w:pPr>
-      <w:bookmarkStart w:id="31" w:name="BKM_D9D219BD_35E6_44DF_A6E5_046EB5148A36"/>
-      <w:bookmarkEnd w:id="31"/>
+      <w:bookmarkStart w:id="32" w:name="BKM_D9D219BD_35E6_44DF_A6E5_046EB5148A36"/>
+      <w:bookmarkEnd w:id="32"/>
     </w:p>
     <w:tbl>
       <w:tblPr>
@@ -6863,8 +6872,8 @@
                 <w:color w:val="000000"/>
               </w:rPr>
             </w:pPr>
-            <w:bookmarkStart w:id="32" w:name="BKM_4245802B_9FFB_4FCB_A8B4_6F0E0255C638"/>
-            <w:bookmarkEnd w:id="32"/>
+            <w:bookmarkStart w:id="33" w:name="BKM_4245802B_9FFB_4FCB_A8B4_6F0E0255C638"/>
+            <w:bookmarkEnd w:id="33"/>
           </w:p>
           <w:p>
             <w:pPr>
@@ -7212,8 +7221,8 @@
           <w:szCs w:val="20"/>
         </w:rPr>
       </w:pPr>
-      <w:bookmarkStart w:id="33" w:name="BKM_3987D1F7_B5FB_4A31_BE2B_1C42E33E3B9B"/>
-      <w:bookmarkEnd w:id="33"/>
+      <w:bookmarkStart w:id="34" w:name="BKM_3987D1F7_B5FB_4A31_BE2B_1C42E33E3B9B"/>
+      <w:bookmarkEnd w:id="34"/>
     </w:p>
     <w:tbl>
       <w:tblPr>
@@ -7386,8 +7395,8 @@
       <w:r>
         <w:t xml:space="preserve">  </w:t>
       </w:r>
-      <w:bookmarkStart w:id="34" w:name="BKM_89306CAC_D69A_4FF2_94DB_308EB3B22711"/>
-      <w:bookmarkEnd w:id="34"/>
+      <w:bookmarkStart w:id="35" w:name="BKM_89306CAC_D69A_4FF2_94DB_308EB3B22711"/>
+      <w:bookmarkEnd w:id="35"/>
     </w:p>
     <w:p>
       <w:pPr>
@@ -7624,8 +7633,8 @@
           <w:szCs w:val="20"/>
         </w:rPr>
       </w:pPr>
-      <w:bookmarkStart w:id="35" w:name="BKM_269239F6_7A2F_4A3B_A6B5_668565FA4C95"/>
-      <w:bookmarkEnd w:id="35"/>
+      <w:bookmarkStart w:id="36" w:name="BKM_269239F6_7A2F_4A3B_A6B5_668565FA4C95"/>
+      <w:bookmarkEnd w:id="36"/>
     </w:p>
     <w:tbl>
       <w:tblPr>
@@ -7816,8 +7825,8 @@
                 <w:color w:val="000000"/>
               </w:rPr>
             </w:pPr>
-            <w:bookmarkStart w:id="36" w:name="BKM_906D2607_5F5C_4273_872E_9FCD718D18D2"/>
-            <w:bookmarkEnd w:id="36"/>
+            <w:bookmarkStart w:id="37" w:name="BKM_906D2607_5F5C_4273_872E_9FCD718D18D2"/>
+            <w:bookmarkEnd w:id="37"/>
           </w:p>
           <w:p>
             <w:pPr>
@@ -7937,8 +7946,8 @@
                 <w:color w:val="000000"/>
               </w:rPr>
             </w:pPr>
-            <w:bookmarkStart w:id="37" w:name="BKM_CA543195_6FBD_435B_A9F3_DC871BA2A00F"/>
-            <w:bookmarkEnd w:id="37"/>
+            <w:bookmarkStart w:id="38" w:name="BKM_CA543195_6FBD_435B_A9F3_DC871BA2A00F"/>
+            <w:bookmarkEnd w:id="38"/>
           </w:p>
           <w:p>
             <w:pPr>
@@ -8058,8 +8067,8 @@
                 <w:color w:val="000000"/>
               </w:rPr>
             </w:pPr>
-            <w:bookmarkStart w:id="38" w:name="BKM_028DE847_BF11_4D6B_B258_24EF6192568A"/>
-            <w:bookmarkEnd w:id="38"/>
+            <w:bookmarkStart w:id="39" w:name="BKM_028DE847_BF11_4D6B_B258_24EF6192568A"/>
+            <w:bookmarkEnd w:id="39"/>
           </w:p>
           <w:p>
             <w:pPr>
@@ -8179,8 +8188,8 @@
                 <w:color w:val="000000"/>
               </w:rPr>
             </w:pPr>
-            <w:bookmarkStart w:id="39" w:name="BKM_BC2CC7E8_AAC5_4105_8D5F_AEDEE48CFE98"/>
-            <w:bookmarkEnd w:id="39"/>
+            <w:bookmarkStart w:id="40" w:name="BKM_BC2CC7E8_AAC5_4105_8D5F_AEDEE48CFE98"/>
+            <w:bookmarkEnd w:id="40"/>
           </w:p>
           <w:p>
             <w:pPr>
@@ -8528,8 +8537,8 @@
           <w:szCs w:val="20"/>
         </w:rPr>
       </w:pPr>
-      <w:bookmarkStart w:id="40" w:name="BKM_893F8A0A_D22E_4A2D_9405_DB9FD6C988CF"/>
-      <w:bookmarkEnd w:id="40"/>
+      <w:bookmarkStart w:id="41" w:name="BKM_893F8A0A_D22E_4A2D_9405_DB9FD6C988CF"/>
+      <w:bookmarkEnd w:id="41"/>
     </w:p>
     <w:tbl>
       <w:tblPr>
@@ -8713,8 +8722,8 @@
                 <w:color w:val="000000"/>
               </w:rPr>
             </w:pPr>
-            <w:bookmarkStart w:id="41" w:name="BKM_D816453A_C8D6_434A_A20B_ABFDF643ADEE"/>
-            <w:bookmarkEnd w:id="41"/>
+            <w:bookmarkStart w:id="42" w:name="BKM_D816453A_C8D6_434A_A20B_ABFDF643ADEE"/>
+            <w:bookmarkEnd w:id="42"/>
           </w:p>
           <w:p>
             <w:pPr>
@@ -8828,8 +8837,8 @@
                 <w:color w:val="000000"/>
               </w:rPr>
             </w:pPr>
-            <w:bookmarkStart w:id="42" w:name="BKM_92798D67_6054_407B_B294_13EC4579CF13"/>
-            <w:bookmarkEnd w:id="42"/>
+            <w:bookmarkStart w:id="43" w:name="BKM_92798D67_6054_407B_B294_13EC4579CF13"/>
+            <w:bookmarkEnd w:id="43"/>
           </w:p>
           <w:p>
             <w:pPr>
@@ -8943,8 +8952,8 @@
                 <w:color w:val="000000"/>
               </w:rPr>
             </w:pPr>
-            <w:bookmarkStart w:id="43" w:name="BKM_460611CD_ED60_489B_BD3C_10F1BC52B799"/>
-            <w:bookmarkEnd w:id="43"/>
+            <w:bookmarkStart w:id="44" w:name="BKM_460611CD_ED60_489B_BD3C_10F1BC52B799"/>
+            <w:bookmarkEnd w:id="44"/>
           </w:p>
           <w:p>
             <w:pPr>
@@ -9047,8 +9056,8 @@
       <w:r>
         <w:t xml:space="preserve">  </w:t>
       </w:r>
-      <w:bookmarkStart w:id="44" w:name="BKM_97271CC4_9BD9_45AC_B4D4_AA8A703E41A3"/>
-      <w:bookmarkEnd w:id="44"/>
+      <w:bookmarkStart w:id="45" w:name="BKM_97271CC4_9BD9_45AC_B4D4_AA8A703E41A3"/>
+      <w:bookmarkEnd w:id="45"/>
     </w:p>
     <w:p>
       <w:pPr>
@@ -9290,8 +9299,8 @@
       <w:r>
         <w:t xml:space="preserve">  </w:t>
       </w:r>
-      <w:bookmarkStart w:id="45" w:name="BKM_55D3D6E8_C8D2_4455_94BB_B140F94459BA"/>
-      <w:bookmarkEnd w:id="45"/>
+      <w:bookmarkStart w:id="46" w:name="BKM_55D3D6E8_C8D2_4455_94BB_B140F94459BA"/>
+      <w:bookmarkEnd w:id="46"/>
     </w:p>
     <w:p>
       <w:pPr>
@@ -9532,8 +9541,8 @@
       <w:r>
         <w:t xml:space="preserve">  </w:t>
       </w:r>
-      <w:bookmarkStart w:id="46" w:name="BKM_ACD81FB1_23A2_4CC7_BEDE_C3F008C569D3"/>
-      <w:bookmarkEnd w:id="46"/>
+      <w:bookmarkStart w:id="47" w:name="BKM_ACD81FB1_23A2_4CC7_BEDE_C3F008C569D3"/>
+      <w:bookmarkEnd w:id="47"/>
     </w:p>
     <w:p>
       <w:pPr>
@@ -9774,8 +9783,8 @@
       <w:r>
         <w:t xml:space="preserve">  </w:t>
       </w:r>
-      <w:bookmarkStart w:id="47" w:name="BKM_88FEE248_3C69_4255_ABCE_03D776A94387"/>
-      <w:bookmarkEnd w:id="47"/>
+      <w:bookmarkStart w:id="48" w:name="BKM_88FEE248_3C69_4255_ABCE_03D776A94387"/>
+      <w:bookmarkEnd w:id="48"/>
     </w:p>
     <w:p>
       <w:pPr>
@@ -10016,8 +10025,8 @@
       <w:r>
         <w:t xml:space="preserve">  </w:t>
       </w:r>
-      <w:bookmarkStart w:id="48" w:name="BKM_099D2AD4_3B7C_418F_9845_915FE498415E"/>
-      <w:bookmarkEnd w:id="48"/>
+      <w:bookmarkStart w:id="49" w:name="BKM_099D2AD4_3B7C_418F_9845_915FE498415E"/>
+      <w:bookmarkEnd w:id="49"/>
     </w:p>
     <w:p>
       <w:pPr>
@@ -10259,8 +10268,8 @@
       <w:r>
         <w:t xml:space="preserve">  </w:t>
       </w:r>
-      <w:bookmarkStart w:id="49" w:name="BKM_FBC1359D_4F03_4DB7_9B8A_BE574DE58616"/>
-      <w:bookmarkEnd w:id="49"/>
+      <w:bookmarkStart w:id="50" w:name="BKM_FBC1359D_4F03_4DB7_9B8A_BE574DE58616"/>
+      <w:bookmarkEnd w:id="50"/>
     </w:p>
     <w:p>
       <w:pPr>
@@ -10501,8 +10510,8 @@
       <w:r>
         <w:t xml:space="preserve">  </w:t>
       </w:r>
-      <w:bookmarkStart w:id="50" w:name="BKM_C3E62A99_BDFF_4E00_8848_FB8DF160FC65"/>
-      <w:bookmarkEnd w:id="50"/>
+      <w:bookmarkStart w:id="51" w:name="BKM_C3E62A99_BDFF_4E00_8848_FB8DF160FC65"/>
+      <w:bookmarkEnd w:id="51"/>
     </w:p>
     <w:p>
       <w:pPr>
@@ -10739,8 +10748,8 @@
           <w:szCs w:val="20"/>
         </w:rPr>
       </w:pPr>
-      <w:bookmarkStart w:id="51" w:name="BKM_198FAAA5_A5EC_4DDB_87FB_4405DB5EF867"/>
-      <w:bookmarkEnd w:id="51"/>
+      <w:bookmarkStart w:id="52" w:name="BKM_198FAAA5_A5EC_4DDB_87FB_4405DB5EF867"/>
+      <w:bookmarkEnd w:id="52"/>
     </w:p>
     <w:tbl>
       <w:tblPr>
@@ -10930,8 +10939,8 @@
                 <w:color w:val="000000"/>
               </w:rPr>
             </w:pPr>
-            <w:bookmarkStart w:id="52" w:name="BKM_EEF1FC2C_ABDB_4F6B_BDC1_9EAFF3D347B0"/>
-            <w:bookmarkEnd w:id="52"/>
+            <w:bookmarkStart w:id="53" w:name="BKM_EEF1FC2C_ABDB_4F6B_BDC1_9EAFF3D347B0"/>
+            <w:bookmarkEnd w:id="53"/>
           </w:p>
           <w:p>
             <w:pPr>
@@ -11051,8 +11060,8 @@
                 <w:color w:val="000000"/>
               </w:rPr>
             </w:pPr>
-            <w:bookmarkStart w:id="53" w:name="BKM_79683094_4C44_41DE_9C15_AC1ED0A10142"/>
-            <w:bookmarkEnd w:id="53"/>
+            <w:bookmarkStart w:id="54" w:name="BKM_79683094_4C44_41DE_9C15_AC1ED0A10142"/>
+            <w:bookmarkEnd w:id="54"/>
           </w:p>
           <w:p>
             <w:pPr>
@@ -11172,8 +11181,8 @@
                 <w:color w:val="000000"/>
               </w:rPr>
             </w:pPr>
-            <w:bookmarkStart w:id="54" w:name="BKM_78B6BA03_73B6_475D_921A_90A62E535780"/>
-            <w:bookmarkEnd w:id="54"/>
+            <w:bookmarkStart w:id="55" w:name="BKM_78B6BA03_73B6_475D_921A_90A62E535780"/>
+            <w:bookmarkEnd w:id="55"/>
           </w:p>
           <w:p>
             <w:pPr>
@@ -11293,8 +11302,8 @@
                 <w:color w:val="000000"/>
               </w:rPr>
             </w:pPr>
-            <w:bookmarkStart w:id="55" w:name="BKM_7AAF1FED_92E2_4703_8FC9_5382511D9376"/>
-            <w:bookmarkEnd w:id="55"/>
+            <w:bookmarkStart w:id="56" w:name="BKM_7AAF1FED_92E2_4703_8FC9_5382511D9376"/>
+            <w:bookmarkEnd w:id="56"/>
           </w:p>
           <w:p>
             <w:pPr>
@@ -11732,8 +11741,8 @@
               </w:rPr>
               <w:t xml:space="preserve"> Unspecified)</w:t>
             </w:r>
-            <w:bookmarkStart w:id="56" w:name="Connector.SteretypeEx.Start"/>
-            <w:bookmarkEnd w:id="56"/>
+            <w:bookmarkStart w:id="57" w:name="Connector.SteretypeEx.Start"/>
+            <w:bookmarkEnd w:id="57"/>
             <w:r>
               <w:rPr>
                 <w:color w:val="000000"/>
@@ -11836,8 +11845,8 @@
           <w:szCs w:val="20"/>
         </w:rPr>
       </w:pPr>
-      <w:bookmarkStart w:id="57" w:name="BKM_BB08331D_DEF3_42BE_9313_DA7050CEF1C8"/>
-      <w:bookmarkEnd w:id="57"/>
+      <w:bookmarkStart w:id="58" w:name="BKM_BB08331D_DEF3_42BE_9313_DA7050CEF1C8"/>
+      <w:bookmarkEnd w:id="58"/>
     </w:p>
     <w:tbl>
       <w:tblPr>
@@ -12021,8 +12030,8 @@
                 <w:color w:val="000000"/>
               </w:rPr>
             </w:pPr>
-            <w:bookmarkStart w:id="58" w:name="BKM_11EBC6D0_FEE4_40D6_A01B_C880C9C8E39A"/>
-            <w:bookmarkEnd w:id="58"/>
+            <w:bookmarkStart w:id="59" w:name="BKM_11EBC6D0_FEE4_40D6_A01B_C880C9C8E39A"/>
+            <w:bookmarkEnd w:id="59"/>
           </w:p>
           <w:p>
             <w:pPr>
@@ -12136,8 +12145,8 @@
                 <w:color w:val="000000"/>
               </w:rPr>
             </w:pPr>
-            <w:bookmarkStart w:id="59" w:name="BKM_7826C232_C479_4DC0_8E9A_6283C11D685D"/>
-            <w:bookmarkEnd w:id="59"/>
+            <w:bookmarkStart w:id="60" w:name="BKM_7826C232_C479_4DC0_8E9A_6283C11D685D"/>
+            <w:bookmarkEnd w:id="60"/>
           </w:p>
           <w:p>
             <w:pPr>
@@ -12251,8 +12260,8 @@
                 <w:color w:val="000000"/>
               </w:rPr>
             </w:pPr>
-            <w:bookmarkStart w:id="60" w:name="BKM_D3393EEC_4227_4C4C_9EAF_5334EF422044"/>
-            <w:bookmarkEnd w:id="60"/>
+            <w:bookmarkStart w:id="61" w:name="BKM_D3393EEC_4227_4C4C_9EAF_5334EF422044"/>
+            <w:bookmarkEnd w:id="61"/>
           </w:p>
           <w:p>
             <w:pPr>
@@ -12343,10 +12352,7 @@
         </w:tc>
       </w:tr>
     </w:tbl>
-    <w:p>
-      <w:bookmarkStart w:id="61" w:name="_GoBack"/>
-      <w:bookmarkEnd w:id="61"/>
-    </w:p>
+    <w:p/>
     <w:sectPr>
       <w:pgSz w:w="12240" w:h="15840"/>
       <w:pgMar w:top="1417" w:right="1701" w:bottom="1417" w:left="1701" w:header="708" w:footer="708" w:gutter="0"/>
@@ -12358,7 +12364,7 @@
 </file>
 
 <file path=word/styles.xml><?xml version="1.0" encoding="utf-8"?>
-<w:styles xmlns:mc="http://schemas.openxmlformats.org/markup-compatibility/2006" xmlns:r="http://schemas.openxmlformats.org/officeDocument/2006/relationships" xmlns:w="http://schemas.openxmlformats.org/wordprocessingml/2006/main" xmlns:w14="http://schemas.microsoft.com/office/word/2010/wordml" xmlns:w15="http://schemas.microsoft.com/office/word/2012/wordml" xmlns:w16cid="http://schemas.microsoft.com/office/word/2016/wordml/cid" xmlns:w16se="http://schemas.microsoft.com/office/word/2015/wordml/symex" mc:Ignorable="w14 w15 w16se w16cid">
+<w:styles xmlns:mc="http://schemas.openxmlformats.org/markup-compatibility/2006" xmlns:r="http://schemas.openxmlformats.org/officeDocument/2006/relationships" xmlns:w="http://schemas.openxmlformats.org/wordprocessingml/2006/main" xmlns:w14="http://schemas.microsoft.com/office/word/2010/wordml" xmlns:w15="http://schemas.microsoft.com/office/word/2012/wordml" mc:Ignorable="w14 w15">
   <w:docDefaults>
     <w:rPrDefault>
       <w:rPr>
@@ -12374,7 +12380,7 @@
       </w:pPr>
     </w:pPrDefault>
   </w:docDefaults>
-  <w:latentStyles w:defLockedState="0" w:defUIPriority="99" w:defSemiHidden="0" w:defUnhideWhenUsed="0" w:defQFormat="0" w:count="376">
+  <w:latentStyles w:defLockedState="0" w:defUIPriority="99" w:defSemiHidden="0" w:defUnhideWhenUsed="0" w:defQFormat="0" w:count="371">
     <w:lsdException w:name="Normal" w:uiPriority="0" w:qFormat="1"/>
     <w:lsdException w:name="heading 1" w:uiPriority="9" w:qFormat="1"/>
     <w:lsdException w:name="heading 2" w:semiHidden="1" w:uiPriority="9" w:unhideWhenUsed="1" w:qFormat="1"/>
@@ -12746,11 +12752,6 @@
     <w:lsdException w:name="List Table 5 Dark Accent 6" w:uiPriority="50"/>
     <w:lsdException w:name="List Table 6 Colorful Accent 6" w:uiPriority="51"/>
     <w:lsdException w:name="List Table 7 Colorful Accent 6" w:uiPriority="52"/>
-    <w:lsdException w:name="Mention" w:semiHidden="1" w:unhideWhenUsed="1"/>
-    <w:lsdException w:name="Smart Hyperlink" w:semiHidden="1" w:unhideWhenUsed="1"/>
-    <w:lsdException w:name="Hashtag" w:semiHidden="1" w:unhideWhenUsed="1"/>
-    <w:lsdException w:name="Unresolved Mention" w:semiHidden="1" w:unhideWhenUsed="1"/>
-    <w:lsdException w:name="Smart Link" w:semiHidden="1" w:unhideWhenUsed="1"/>
   </w:latentStyles>
   <w:style w:type="paragraph" w:default="1" w:styleId="Normal">
     <w:name w:val="Normal"/>

</xml_diff>